<commit_message>
XNA installeren - FINISH
xna map toevoegen en xna instalatie deel
</commit_message>
<xml_diff>
--- a/docs/20151118_pr_dod.docx
+++ b/docs/20151118_pr_dod.docx
@@ -4,7 +4,7 @@
   <w:body>
     <w:p>
       <w:pPr>
-        <w:pStyle w:val="Titel"/>
+        <w:pStyle w:val="Title"/>
         <w:rPr>
           <w:noProof/>
           <w:lang w:eastAsia="nl-NL"/>
@@ -83,25 +83,17 @@
     </w:p>
     <w:p>
       <w:pPr>
-        <w:pStyle w:val="Titel"/>
+        <w:pStyle w:val="Title"/>
       </w:pPr>
     </w:p>
     <w:p/>
     <w:p/>
     <w:p>
       <w:pPr>
-        <w:pStyle w:val="Titel"/>
-      </w:pPr>
-      <w:r>
-        <w:t xml:space="preserve">Definition of </w:t>
-      </w:r>
-      <w:proofErr w:type="spellStart"/>
-      <w:r>
-        <w:t>done</w:t>
-      </w:r>
-      <w:proofErr w:type="spellEnd"/>
-      <w:r>
-        <w:t xml:space="preserve"> </w:t>
+        <w:pStyle w:val="Title"/>
+      </w:pPr>
+      <w:r>
+        <w:t xml:space="preserve">Definition of done </w:t>
       </w:r>
     </w:p>
     <w:p>
@@ -111,7 +103,7 @@
     </w:p>
     <w:p>
       <w:pPr>
-        <w:pStyle w:val="Lijstalinea"/>
+        <w:pStyle w:val="ListParagraph"/>
         <w:numPr>
           <w:ilvl w:val="0"/>
           <w:numId w:val="1"/>
@@ -123,7 +115,7 @@
     </w:p>
     <w:p>
       <w:pPr>
-        <w:pStyle w:val="Lijstalinea"/>
+        <w:pStyle w:val="ListParagraph"/>
         <w:numPr>
           <w:ilvl w:val="0"/>
           <w:numId w:val="1"/>
@@ -132,6 +124,8 @@
       <w:r>
         <w:t>Na elke aanpassing is er een check vereist</w:t>
       </w:r>
+      <w:bookmarkStart w:id="0" w:name="_GoBack"/>
+      <w:bookmarkEnd w:id="0"/>
     </w:p>
     <w:p/>
     <w:p/>
@@ -148,7 +142,7 @@
     </w:p>
     <w:p>
       <w:pPr>
-        <w:pStyle w:val="Lijstalinea"/>
+        <w:pStyle w:val="ListParagraph"/>
         <w:numPr>
           <w:ilvl w:val="0"/>
           <w:numId w:val="2"/>
@@ -163,7 +157,7 @@
     </w:p>
     <w:p>
       <w:pPr>
-        <w:pStyle w:val="Lijstalinea"/>
+        <w:pStyle w:val="ListParagraph"/>
         <w:numPr>
           <w:ilvl w:val="0"/>
           <w:numId w:val="2"/>
@@ -175,7 +169,7 @@
     </w:p>
     <w:p>
       <w:pPr>
-        <w:pStyle w:val="Lijstalinea"/>
+        <w:pStyle w:val="ListParagraph"/>
         <w:numPr>
           <w:ilvl w:val="0"/>
           <w:numId w:val="2"/>
@@ -187,7 +181,7 @@
     </w:p>
     <w:p>
       <w:pPr>
-        <w:pStyle w:val="Lijstalinea"/>
+        <w:pStyle w:val="ListParagraph"/>
         <w:numPr>
           <w:ilvl w:val="0"/>
           <w:numId w:val="2"/>
@@ -213,7 +207,7 @@
     </w:p>
     <w:p>
       <w:pPr>
-        <w:pStyle w:val="Lijstalinea"/>
+        <w:pStyle w:val="ListParagraph"/>
         <w:numPr>
           <w:ilvl w:val="0"/>
           <w:numId w:val="2"/>
@@ -225,7 +219,7 @@
     </w:p>
     <w:p>
       <w:pPr>
-        <w:pStyle w:val="Lijstalinea"/>
+        <w:pStyle w:val="ListParagraph"/>
         <w:numPr>
           <w:ilvl w:val="0"/>
           <w:numId w:val="2"/>
@@ -246,7 +240,7 @@
     </w:p>
     <w:p>
       <w:pPr>
-        <w:pStyle w:val="Lijstalinea"/>
+        <w:pStyle w:val="ListParagraph"/>
         <w:numPr>
           <w:ilvl w:val="0"/>
           <w:numId w:val="2"/>
@@ -258,7 +252,7 @@
     </w:p>
     <w:p>
       <w:pPr>
-        <w:pStyle w:val="Lijstalinea"/>
+        <w:pStyle w:val="ListParagraph"/>
         <w:numPr>
           <w:ilvl w:val="0"/>
           <w:numId w:val="2"/>
@@ -270,7 +264,7 @@
     </w:p>
     <w:p>
       <w:pPr>
-        <w:pStyle w:val="Lijstalinea"/>
+        <w:pStyle w:val="ListParagraph"/>
         <w:numPr>
           <w:ilvl w:val="0"/>
           <w:numId w:val="2"/>
@@ -282,7 +276,7 @@
     </w:p>
     <w:p>
       <w:pPr>
-        <w:pStyle w:val="Lijstalinea"/>
+        <w:pStyle w:val="ListParagraph"/>
         <w:numPr>
           <w:ilvl w:val="0"/>
           <w:numId w:val="2"/>
@@ -294,7 +288,7 @@
     </w:p>
     <w:p>
       <w:pPr>
-        <w:pStyle w:val="Lijstalinea"/>
+        <w:pStyle w:val="ListParagraph"/>
         <w:numPr>
           <w:ilvl w:val="0"/>
           <w:numId w:val="2"/>
@@ -314,7 +308,7 @@
     </w:p>
     <w:p>
       <w:pPr>
-        <w:pStyle w:val="Lijstalinea"/>
+        <w:pStyle w:val="ListParagraph"/>
         <w:numPr>
           <w:ilvl w:val="0"/>
           <w:numId w:val="2"/>
@@ -326,7 +320,7 @@
     </w:p>
     <w:p>
       <w:pPr>
-        <w:pStyle w:val="Lijstalinea"/>
+        <w:pStyle w:val="ListParagraph"/>
         <w:numPr>
           <w:ilvl w:val="0"/>
           <w:numId w:val="2"/>
@@ -338,7 +332,7 @@
     </w:p>
     <w:p>
       <w:pPr>
-        <w:pStyle w:val="Lijstalinea"/>
+        <w:pStyle w:val="ListParagraph"/>
         <w:numPr>
           <w:ilvl w:val="0"/>
           <w:numId w:val="2"/>
@@ -358,27 +352,19 @@
     </w:p>
     <w:p>
       <w:pPr>
-        <w:pStyle w:val="Lijstalinea"/>
-        <w:numPr>
-          <w:ilvl w:val="0"/>
-          <w:numId w:val="2"/>
-        </w:numPr>
-      </w:pPr>
-      <w:r>
-        <w:t xml:space="preserve">De gebruikte klassen, methodes en </w:t>
-      </w:r>
-      <w:proofErr w:type="spellStart"/>
-      <w:r>
-        <w:t>properties</w:t>
-      </w:r>
-      <w:proofErr w:type="spellEnd"/>
-      <w:r>
-        <w:t xml:space="preserve"> worden in een diagram omschreven</w:t>
-      </w:r>
-    </w:p>
-    <w:p>
-      <w:pPr>
-        <w:pStyle w:val="Lijstalinea"/>
+        <w:pStyle w:val="ListParagraph"/>
+        <w:numPr>
+          <w:ilvl w:val="0"/>
+          <w:numId w:val="2"/>
+        </w:numPr>
+      </w:pPr>
+      <w:r>
+        <w:t>De gebruikte klassen, methodes en properties worden in een diagram omschreven</w:t>
+      </w:r>
+    </w:p>
+    <w:p>
+      <w:pPr>
+        <w:pStyle w:val="ListParagraph"/>
         <w:numPr>
           <w:ilvl w:val="0"/>
           <w:numId w:val="2"/>
@@ -398,7 +384,7 @@
     </w:p>
     <w:p>
       <w:pPr>
-        <w:pStyle w:val="Lijstalinea"/>
+        <w:pStyle w:val="ListParagraph"/>
         <w:numPr>
           <w:ilvl w:val="0"/>
           <w:numId w:val="2"/>
@@ -410,7 +396,7 @@
     </w:p>
     <w:p>
       <w:pPr>
-        <w:pStyle w:val="Lijstalinea"/>
+        <w:pStyle w:val="ListParagraph"/>
         <w:numPr>
           <w:ilvl w:val="0"/>
           <w:numId w:val="2"/>
@@ -418,20 +404,12 @@
       </w:pPr>
       <w:r>
         <w:lastRenderedPageBreak/>
-        <w:t>In bezit zijn van een werkende, complete Wii-controller die zonder fouten het testprogramma van de Wii-</w:t>
-      </w:r>
-      <w:proofErr w:type="spellStart"/>
-      <w:r>
-        <w:t>library</w:t>
-      </w:r>
-      <w:proofErr w:type="spellEnd"/>
-      <w:r>
-        <w:t xml:space="preserve"> kan uitvoeren (inclusief sensorbar)</w:t>
-      </w:r>
-    </w:p>
-    <w:p>
-      <w:pPr>
-        <w:pStyle w:val="Lijstalinea"/>
+        <w:t>In bezit zijn van een werkende, complete Wii-controller die zonder fouten het testprogramma van de Wii-library kan uitvoeren (inclusief sensorbar)</w:t>
+      </w:r>
+    </w:p>
+    <w:p>
+      <w:pPr>
+        <w:pStyle w:val="ListParagraph"/>
         <w:numPr>
           <w:ilvl w:val="0"/>
           <w:numId w:val="2"/>
@@ -460,52 +438,31 @@
     </w:p>
     <w:p>
       <w:pPr>
-        <w:pStyle w:val="Lijstalinea"/>
-        <w:numPr>
-          <w:ilvl w:val="0"/>
-          <w:numId w:val="2"/>
-        </w:numPr>
-      </w:pPr>
-      <w:r>
-        <w:t xml:space="preserve">Gebruikte </w:t>
-      </w:r>
-      <w:proofErr w:type="spellStart"/>
-      <w:r>
-        <w:t>graphics</w:t>
-      </w:r>
-      <w:proofErr w:type="spellEnd"/>
-      <w:r>
-        <w:t xml:space="preserve"> voldoen aan copyright wetgeving</w:t>
-      </w:r>
-    </w:p>
-    <w:p>
-      <w:pPr>
-        <w:pStyle w:val="Lijstalinea"/>
-        <w:numPr>
-          <w:ilvl w:val="0"/>
-          <w:numId w:val="2"/>
-        </w:numPr>
-      </w:pPr>
-      <w:r>
-        <w:t xml:space="preserve">Gebruikte </w:t>
-      </w:r>
-      <w:proofErr w:type="spellStart"/>
-      <w:r>
-        <w:t>graphics</w:t>
-      </w:r>
-      <w:proofErr w:type="spellEnd"/>
-      <w:r>
-        <w:t xml:space="preserve"> zijn beschikbaar in de </w:t>
-      </w:r>
-      <w:proofErr w:type="spellStart"/>
-      <w:r>
-        <w:t>repository</w:t>
-      </w:r>
-      <w:proofErr w:type="spellEnd"/>
-    </w:p>
-    <w:p>
-      <w:pPr>
-        <w:pStyle w:val="Lijstalinea"/>
+        <w:pStyle w:val="ListParagraph"/>
+        <w:numPr>
+          <w:ilvl w:val="0"/>
+          <w:numId w:val="2"/>
+        </w:numPr>
+      </w:pPr>
+      <w:r>
+        <w:t>Gebruikte graphics voldoen aan copyright wetgeving</w:t>
+      </w:r>
+    </w:p>
+    <w:p>
+      <w:pPr>
+        <w:pStyle w:val="ListParagraph"/>
+        <w:numPr>
+          <w:ilvl w:val="0"/>
+          <w:numId w:val="2"/>
+        </w:numPr>
+      </w:pPr>
+      <w:r>
+        <w:t>Gebruikte graphics zijn beschikbaar in de repository</w:t>
+      </w:r>
+    </w:p>
+    <w:p>
+      <w:pPr>
+        <w:pStyle w:val="ListParagraph"/>
         <w:numPr>
           <w:ilvl w:val="0"/>
           <w:numId w:val="2"/>
@@ -517,35 +474,19 @@
     </w:p>
     <w:p>
       <w:pPr>
-        <w:pStyle w:val="Lijstalinea"/>
-        <w:numPr>
-          <w:ilvl w:val="0"/>
-          <w:numId w:val="2"/>
-        </w:numPr>
-      </w:pPr>
-      <w:r>
-        <w:t xml:space="preserve">De werking van </w:t>
-      </w:r>
-      <w:proofErr w:type="spellStart"/>
-      <w:r>
-        <w:t>graphics</w:t>
-      </w:r>
-      <w:proofErr w:type="spellEnd"/>
-      <w:r>
-        <w:t>/</w:t>
-      </w:r>
-      <w:proofErr w:type="spellStart"/>
-      <w:r>
-        <w:t>stills</w:t>
-      </w:r>
-      <w:proofErr w:type="spellEnd"/>
-      <w:r>
-        <w:t xml:space="preserve"> wordt in een handleiding omschreven</w:t>
-      </w:r>
-    </w:p>
-    <w:p>
-      <w:pPr>
-        <w:pStyle w:val="Lijstalinea"/>
+        <w:pStyle w:val="ListParagraph"/>
+        <w:numPr>
+          <w:ilvl w:val="0"/>
+          <w:numId w:val="2"/>
+        </w:numPr>
+      </w:pPr>
+      <w:r>
+        <w:t>De werking van graphics/stills wordt in een handleiding omschreven</w:t>
+      </w:r>
+    </w:p>
+    <w:p>
+      <w:pPr>
+        <w:pStyle w:val="ListParagraph"/>
         <w:numPr>
           <w:ilvl w:val="0"/>
           <w:numId w:val="2"/>
@@ -577,7 +518,7 @@
     </w:p>
     <w:p>
       <w:pPr>
-        <w:pStyle w:val="Lijstalinea"/>
+        <w:pStyle w:val="ListParagraph"/>
         <w:numPr>
           <w:ilvl w:val="0"/>
           <w:numId w:val="2"/>
@@ -594,7 +535,7 @@
     </w:p>
     <w:p>
       <w:pPr>
-        <w:pStyle w:val="Lijstalinea"/>
+        <w:pStyle w:val="ListParagraph"/>
         <w:numPr>
           <w:ilvl w:val="0"/>
           <w:numId w:val="2"/>
@@ -606,27 +547,19 @@
     </w:p>
     <w:p>
       <w:pPr>
-        <w:pStyle w:val="Lijstalinea"/>
-        <w:numPr>
-          <w:ilvl w:val="0"/>
-          <w:numId w:val="2"/>
-        </w:numPr>
-      </w:pPr>
-      <w:r>
-        <w:t xml:space="preserve">Een voor documenten, </w:t>
-      </w:r>
-      <w:r>
-        <w:t>files</w:t>
-      </w:r>
-      <w:bookmarkStart w:id="0" w:name="_GoBack"/>
-      <w:bookmarkEnd w:id="0"/>
-      <w:r>
-        <w:t>, source, tools, tests</w:t>
-      </w:r>
-    </w:p>
-    <w:p>
-      <w:pPr>
-        <w:pStyle w:val="Lijstalinea"/>
+        <w:pStyle w:val="ListParagraph"/>
+        <w:numPr>
+          <w:ilvl w:val="0"/>
+          <w:numId w:val="2"/>
+        </w:numPr>
+      </w:pPr>
+      <w:r>
+        <w:t>Een voor documenten, build, source, tools, tests</w:t>
+      </w:r>
+    </w:p>
+    <w:p>
+      <w:pPr>
+        <w:pStyle w:val="ListParagraph"/>
         <w:numPr>
           <w:ilvl w:val="0"/>
           <w:numId w:val="2"/>
@@ -638,30 +571,17 @@
     </w:p>
     <w:p>
       <w:pPr>
-        <w:pStyle w:val="Lijstalinea"/>
-        <w:numPr>
-          <w:ilvl w:val="0"/>
-          <w:numId w:val="2"/>
-        </w:numPr>
-      </w:pPr>
-      <w:r>
-        <w:t xml:space="preserve">Als iedereen de in de git </w:t>
-      </w:r>
-      <w:proofErr w:type="spellStart"/>
-      <w:r>
-        <w:t>repository</w:t>
-      </w:r>
-      <w:proofErr w:type="spellEnd"/>
-      <w:r>
-        <w:t xml:space="preserve"> aanwezig is en hiervan een </w:t>
-      </w:r>
-      <w:proofErr w:type="spellStart"/>
-      <w:r>
-        <w:t>clone</w:t>
-      </w:r>
-      <w:proofErr w:type="spellEnd"/>
-      <w:r>
-        <w:t xml:space="preserve"> heeft gemaakt</w:t>
+        <w:pStyle w:val="ListParagraph"/>
+        <w:numPr>
+          <w:ilvl w:val="0"/>
+          <w:numId w:val="2"/>
+        </w:numPr>
+      </w:pPr>
+      <w:r>
+        <w:t xml:space="preserve">Als iedereen de in de git repository aanwezig is </w:t>
+      </w:r>
+      <w:r>
+        <w:t>en hiervan een clone heeft gemaakt</w:t>
       </w:r>
     </w:p>
     <w:p>
@@ -671,27 +591,19 @@
     </w:p>
     <w:p>
       <w:pPr>
-        <w:pStyle w:val="Lijstalinea"/>
-        <w:numPr>
-          <w:ilvl w:val="0"/>
-          <w:numId w:val="2"/>
-        </w:numPr>
-      </w:pPr>
-      <w:r>
-        <w:t xml:space="preserve">De intro geeft geen </w:t>
-      </w:r>
-      <w:proofErr w:type="spellStart"/>
-      <w:r>
-        <w:t>errors</w:t>
-      </w:r>
-      <w:proofErr w:type="spellEnd"/>
-      <w:r>
-        <w:t xml:space="preserve"> terug tijdens het testen</w:t>
-      </w:r>
-    </w:p>
-    <w:p>
-      <w:pPr>
-        <w:pStyle w:val="Lijstalinea"/>
+        <w:pStyle w:val="ListParagraph"/>
+        <w:numPr>
+          <w:ilvl w:val="0"/>
+          <w:numId w:val="2"/>
+        </w:numPr>
+      </w:pPr>
+      <w:r>
+        <w:t>De intro geeft geen errors terug tijdens het testen</w:t>
+      </w:r>
+    </w:p>
+    <w:p>
+      <w:pPr>
+        <w:pStyle w:val="ListParagraph"/>
         <w:numPr>
           <w:ilvl w:val="0"/>
           <w:numId w:val="2"/>
@@ -703,7 +615,7 @@
     </w:p>
     <w:p>
       <w:pPr>
-        <w:pStyle w:val="Lijstalinea"/>
+        <w:pStyle w:val="ListParagraph"/>
         <w:numPr>
           <w:ilvl w:val="0"/>
           <w:numId w:val="2"/>
@@ -715,7 +627,7 @@
     </w:p>
     <w:p>
       <w:pPr>
-        <w:pStyle w:val="Lijstalinea"/>
+        <w:pStyle w:val="ListParagraph"/>
         <w:numPr>
           <w:ilvl w:val="0"/>
           <w:numId w:val="2"/>
@@ -733,15 +645,7 @@
     </w:p>
     <w:p>
       <w:r>
-        <w:t xml:space="preserve">Als ontwikkelaar moet ik weten of de </w:t>
-      </w:r>
-      <w:proofErr w:type="spellStart"/>
-      <w:r>
-        <w:t>controls</w:t>
-      </w:r>
-      <w:proofErr w:type="spellEnd"/>
-      <w:r>
-        <w:t xml:space="preserve"> werken, zodat als dit niet is dat ik daar iets aan kan doen.</w:t>
+        <w:t>Als ontwikkelaar moet ik weten of de controls werken, zodat als dit niet is dat ik daar iets aan kan doen.</w:t>
       </w:r>
       <w:r>
         <w:br/>
@@ -749,15 +653,7 @@
     </w:p>
     <w:p>
       <w:r>
-        <w:t xml:space="preserve">Als groepslid moet ik kunnen zien welke </w:t>
-      </w:r>
-      <w:proofErr w:type="spellStart"/>
-      <w:r>
-        <w:t>controls</w:t>
-      </w:r>
-      <w:proofErr w:type="spellEnd"/>
-      <w:r>
-        <w:t xml:space="preserve"> gebruikt gaan worden, zodat ik ze toe kan voegen</w:t>
+        <w:t>Als groepslid moet ik kunnen zien welke controls gebruikt gaan worden, zodat ik ze toe kan voegen</w:t>
       </w:r>
     </w:p>
     <w:sectPr>
@@ -1396,17 +1292,17 @@
     <w:lsdException w:name="List Table 6 Colorful Accent 6" w:uiPriority="51"/>
     <w:lsdException w:name="List Table 7 Colorful Accent 6" w:uiPriority="52"/>
   </w:latentStyles>
-  <w:style w:type="paragraph" w:default="1" w:styleId="Standaard">
+  <w:style w:type="paragraph" w:default="1" w:styleId="Normal">
     <w:name w:val="Normal"/>
     <w:qFormat/>
   </w:style>
-  <w:style w:type="character" w:default="1" w:styleId="Standaardalinea-lettertype">
+  <w:style w:type="character" w:default="1" w:styleId="DefaultParagraphFont">
     <w:name w:val="Default Paragraph Font"/>
     <w:uiPriority w:val="1"/>
     <w:semiHidden/>
     <w:unhideWhenUsed/>
   </w:style>
-  <w:style w:type="table" w:default="1" w:styleId="Standaardtabel">
+  <w:style w:type="table" w:default="1" w:styleId="TableNormal">
     <w:name w:val="Normal Table"/>
     <w:uiPriority w:val="99"/>
     <w:semiHidden/>
@@ -1421,17 +1317,17 @@
       </w:tblCellMar>
     </w:tblPr>
   </w:style>
-  <w:style w:type="numbering" w:default="1" w:styleId="Geenlijst">
+  <w:style w:type="numbering" w:default="1" w:styleId="NoList">
     <w:name w:val="No List"/>
     <w:uiPriority w:val="99"/>
     <w:semiHidden/>
     <w:unhideWhenUsed/>
   </w:style>
-  <w:style w:type="paragraph" w:styleId="Titel">
+  <w:style w:type="paragraph" w:styleId="Title">
     <w:name w:val="Title"/>
-    <w:basedOn w:val="Standaard"/>
-    <w:next w:val="Standaard"/>
-    <w:link w:val="TitelChar"/>
+    <w:basedOn w:val="Normal"/>
+    <w:next w:val="Normal"/>
+    <w:link w:val="TitleChar"/>
     <w:uiPriority w:val="10"/>
     <w:qFormat/>
     <w:rsid w:val="00AC784F"/>
@@ -1447,10 +1343,10 @@
       <w:szCs w:val="56"/>
     </w:rPr>
   </w:style>
-  <w:style w:type="character" w:customStyle="1" w:styleId="TitelChar">
-    <w:name w:val="Titel Char"/>
-    <w:basedOn w:val="Standaardalinea-lettertype"/>
-    <w:link w:val="Titel"/>
+  <w:style w:type="character" w:customStyle="1" w:styleId="TitleChar">
+    <w:name w:val="Title Char"/>
+    <w:basedOn w:val="DefaultParagraphFont"/>
+    <w:link w:val="Title"/>
     <w:uiPriority w:val="10"/>
     <w:rsid w:val="00AC784F"/>
     <w:rPr>
@@ -1461,9 +1357,9 @@
       <w:szCs w:val="56"/>
     </w:rPr>
   </w:style>
-  <w:style w:type="paragraph" w:styleId="Lijstalinea">
+  <w:style w:type="paragraph" w:styleId="ListParagraph">
     <w:name w:val="List Paragraph"/>
-    <w:basedOn w:val="Standaard"/>
+    <w:basedOn w:val="Normal"/>
     <w:uiPriority w:val="34"/>
     <w:qFormat/>
     <w:rsid w:val="005350D3"/>

</xml_diff>